<commit_message>
Added Semaphore and different times of taking bricks
</commit_message>
<xml_diff>
--- a/Sprawozdanie Filip Stańczak.docx
+++ b/Sprawozdanie Filip Stańczak.docx
@@ -156,7 +156,6 @@
           <w:rFonts w:ascii="Times New Roman" w:hAnsi="Times New Roman" w:cs="Times New Roman"/>
           <w:sz w:val="28"/>
           <w:szCs w:val="28"/>
-          <w:lang w:val="en-US"/>
         </w:rPr>
       </w:pPr>
       <w:r>
@@ -185,27 +184,16 @@
           <w:sz w:val="28"/>
           <w:szCs w:val="28"/>
         </w:rPr>
-        <w:t xml:space="preserve">Programowanie </w:t>
-      </w:r>
-      <w:proofErr w:type="spellStart"/>
+        <w:t>Programowanie Wspó</w:t>
+      </w:r>
       <w:r>
         <w:rPr>
           <w:rFonts w:ascii="Times New Roman" w:hAnsi="Times New Roman" w:cs="Times New Roman"/>
           <w:sz w:val="28"/>
           <w:szCs w:val="28"/>
         </w:rPr>
-        <w:t>Wspó</w:t>
-      </w:r>
-      <w:r>
-        <w:rPr>
-          <w:rFonts w:ascii="Times New Roman" w:hAnsi="Times New Roman" w:cs="Times New Roman"/>
-          <w:sz w:val="28"/>
-          <w:szCs w:val="28"/>
-          <w:lang w:val="en-US"/>
-        </w:rPr>
         <w:t>łbieżne</w:t>
       </w:r>
-      <w:proofErr w:type="spellEnd"/>
     </w:p>
     <w:p>
       <w:pPr>
@@ -276,6 +264,30 @@
           <w:rFonts w:ascii="Times New Roman" w:hAnsi="Times New Roman" w:cs="Times New Roman"/>
           <w:sz w:val="28"/>
         </w:rPr>
+        <w:t xml:space="preserve"> 16.01.2023r.</w:t>
+      </w:r>
+    </w:p>
+    <w:p>
+      <w:pPr>
+        <w:rPr>
+          <w:rFonts w:ascii="Times New Roman" w:hAnsi="Times New Roman" w:cs="Times New Roman"/>
+          <w:sz w:val="28"/>
+        </w:rPr>
+      </w:pPr>
+      <w:r>
+        <w:rPr>
+          <w:rFonts w:ascii="Times New Roman" w:hAnsi="Times New Roman" w:cs="Times New Roman"/>
+          <w:b/>
+          <w:bCs/>
+          <w:sz w:val="28"/>
+        </w:rPr>
+        <w:t>Prowadzący:</w:t>
+      </w:r>
+      <w:r>
+        <w:rPr>
+          <w:rFonts w:ascii="Times New Roman" w:hAnsi="Times New Roman" w:cs="Times New Roman"/>
+          <w:sz w:val="28"/>
+        </w:rPr>
         <w:t xml:space="preserve"> </w:t>
       </w:r>
       <w:r>
@@ -283,76 +295,250 @@
           <w:rFonts w:ascii="Times New Roman" w:hAnsi="Times New Roman" w:cs="Times New Roman"/>
           <w:sz w:val="28"/>
         </w:rPr>
-        <w:t>16</w:t>
-      </w:r>
-      <w:r>
-        <w:rPr>
-          <w:rFonts w:ascii="Times New Roman" w:hAnsi="Times New Roman" w:cs="Times New Roman"/>
-          <w:sz w:val="28"/>
-        </w:rPr>
-        <w:t>.0</w:t>
-      </w:r>
-      <w:r>
-        <w:rPr>
-          <w:rFonts w:ascii="Times New Roman" w:hAnsi="Times New Roman" w:cs="Times New Roman"/>
-          <w:sz w:val="28"/>
-        </w:rPr>
-        <w:t>1</w:t>
-      </w:r>
-      <w:r>
-        <w:rPr>
-          <w:rFonts w:ascii="Times New Roman" w:hAnsi="Times New Roman" w:cs="Times New Roman"/>
-          <w:sz w:val="28"/>
-        </w:rPr>
-        <w:t>.202</w:t>
-      </w:r>
-      <w:r>
-        <w:rPr>
-          <w:rFonts w:ascii="Times New Roman" w:hAnsi="Times New Roman" w:cs="Times New Roman"/>
-          <w:sz w:val="28"/>
-        </w:rPr>
-        <w:t>3</w:t>
-      </w:r>
-      <w:r>
-        <w:rPr>
-          <w:rFonts w:ascii="Times New Roman" w:hAnsi="Times New Roman" w:cs="Times New Roman"/>
-          <w:sz w:val="28"/>
-        </w:rPr>
-        <w:t>r.</w:t>
-      </w:r>
-    </w:p>
-    <w:p>
-      <w:pPr>
-        <w:rPr>
-          <w:rFonts w:ascii="Times New Roman" w:hAnsi="Times New Roman" w:cs="Times New Roman"/>
-          <w:sz w:val="28"/>
-        </w:rPr>
-      </w:pPr>
-      <w:r>
-        <w:rPr>
-          <w:rFonts w:ascii="Times New Roman" w:hAnsi="Times New Roman" w:cs="Times New Roman"/>
-          <w:b/>
-          <w:bCs/>
-          <w:sz w:val="28"/>
-        </w:rPr>
-        <w:t>Prowadzący:</w:t>
-      </w:r>
-      <w:r>
-        <w:rPr>
-          <w:rFonts w:ascii="Times New Roman" w:hAnsi="Times New Roman" w:cs="Times New Roman"/>
-          <w:sz w:val="28"/>
-        </w:rPr>
-        <w:t xml:space="preserve"> </w:t>
-      </w:r>
-      <w:r>
-        <w:rPr>
-          <w:rFonts w:ascii="Times New Roman" w:hAnsi="Times New Roman" w:cs="Times New Roman"/>
-          <w:sz w:val="28"/>
-        </w:rPr>
-        <w:t>Rulka Jarosław</w:t>
+        <w:t xml:space="preserve">dr inż. </w:t>
+      </w:r>
+      <w:r>
+        <w:rPr>
+          <w:rFonts w:ascii="Times New Roman" w:hAnsi="Times New Roman" w:cs="Times New Roman"/>
+          <w:sz w:val="28"/>
+        </w:rPr>
+        <w:t>Jarosław</w:t>
+      </w:r>
+      <w:r>
+        <w:rPr>
+          <w:rFonts w:ascii="Times New Roman" w:hAnsi="Times New Roman" w:cs="Times New Roman"/>
+          <w:sz w:val="28"/>
+        </w:rPr>
+        <w:t xml:space="preserve"> Rulka</w:t>
+      </w:r>
+    </w:p>
+    <w:p>
+      <w:pPr>
+        <w:rPr>
+          <w:b/>
+          <w:bCs/>
+        </w:rPr>
+      </w:pPr>
+      <w:r>
+        <w:rPr>
+          <w:b/>
+          <w:bCs/>
+        </w:rPr>
+        <w:lastRenderedPageBreak/>
+        <w:t>Treść zadania:</w:t>
+      </w:r>
+    </w:p>
+    <w:p>
+      <w:r>
+        <w:rPr>
+          <w:noProof/>
+        </w:rPr>
+        <w:drawing>
+          <wp:inline distT="0" distB="0" distL="0" distR="0" wp14:anchorId="5E0ECA3D" wp14:editId="20D07F83">
+            <wp:extent cx="5943600" cy="5614035"/>
+            <wp:effectExtent l="0" t="0" r="0" b="5715"/>
+            <wp:docPr id="2" name="Obraz 2"/>
+            <wp:cNvGraphicFramePr>
+              <a:graphicFrameLocks xmlns:a="http://schemas.openxmlformats.org/drawingml/2006/main" noChangeAspect="1"/>
+            </wp:cNvGraphicFramePr>
+            <a:graphic xmlns:a="http://schemas.openxmlformats.org/drawingml/2006/main">
+              <a:graphicData uri="http://schemas.openxmlformats.org/drawingml/2006/picture">
+                <pic:pic xmlns:pic="http://schemas.openxmlformats.org/drawingml/2006/picture">
+                  <pic:nvPicPr>
+                    <pic:cNvPr id="1" name=""/>
+                    <pic:cNvPicPr/>
+                  </pic:nvPicPr>
+                  <pic:blipFill>
+                    <a:blip r:embed="rId5"/>
+                    <a:stretch>
+                      <a:fillRect/>
+                    </a:stretch>
+                  </pic:blipFill>
+                  <pic:spPr>
+                    <a:xfrm>
+                      <a:off x="0" y="0"/>
+                      <a:ext cx="5943600" cy="5614035"/>
+                    </a:xfrm>
+                    <a:prstGeom prst="rect">
+                      <a:avLst/>
+                    </a:prstGeom>
+                  </pic:spPr>
+                </pic:pic>
+              </a:graphicData>
+            </a:graphic>
+          </wp:inline>
+        </w:drawing>
+      </w:r>
+    </w:p>
+    <w:p>
+      <w:pPr>
+        <w:rPr>
+          <w:b/>
+          <w:bCs/>
+        </w:rPr>
+      </w:pPr>
+      <w:r>
+        <w:rPr>
+          <w:b/>
+          <w:bCs/>
+        </w:rPr>
+        <w:t>Przyjęte założenia:</w:t>
+      </w:r>
+    </w:p>
+    <w:p>
+      <w:r>
+        <w:t>Istnieje taśma transportowa na której trzech pracowników układa cegły. Na końcu taśmy znajduje się ciężarówka. Każdy pracownik układa cegły jak najszybciej</w:t>
+      </w:r>
+      <w:r>
+        <w:t>, czas potrzebny na przeniesienie cegły jest zależny od jej masy</w:t>
+      </w:r>
+      <w:r>
+        <w:t>. Taśma ma ograniczoną nośność a także maksymalną ilość cegieł znajdujących się na niej w danym momencie. Z taśmy cegły lądują do ciężarówki która ma  określoną pojemność. W momencie jej całkowitego zapełnienia podstawiona jest nowa ciężarówka a poprzednia odjeżdża z towarem. Jeśli masa cegieł znajdujących się na taśmie wypełni ciężarówkę to pracownicy muszą poczekać aż dana ciężarówka się zapełni i podjedzie nowa. Ciężarówka nie może odebrać cegły w momencie dokładania nowej na taśmę. Pracownik nie może położyć cegły na taśmie gdy ciężarówka zabiera cegłę z taśmy.</w:t>
       </w:r>
     </w:p>
     <w:p/>
+    <w:p>
+      <w:pPr>
+        <w:rPr>
+          <w:b/>
+          <w:bCs/>
+        </w:rPr>
+      </w:pPr>
+      <w:r>
+        <w:rPr>
+          <w:b/>
+          <w:bCs/>
+        </w:rPr>
+        <w:lastRenderedPageBreak/>
+        <w:t>Wykaz współdzielonych zasobów:</w:t>
+      </w:r>
+    </w:p>
+    <w:p>
+      <w:r>
+        <w:t>Lista cegieł na taśmie transportowej:</w:t>
+      </w:r>
+    </w:p>
+    <w:p>
+      <w:pPr>
+        <w:rPr>
+          <w:b/>
+          <w:bCs/>
+        </w:rPr>
+      </w:pPr>
+      <w:r>
+        <w:rPr>
+          <w:b/>
+          <w:bCs/>
+          <w:noProof/>
+        </w:rPr>
+        <w:drawing>
+          <wp:inline distT="0" distB="0" distL="0" distR="0" wp14:anchorId="2D55EBA0" wp14:editId="543D1956">
+            <wp:extent cx="4944165" cy="219106"/>
+            <wp:effectExtent l="0" t="0" r="0" b="9525"/>
+            <wp:docPr id="3" name="Obraz 3"/>
+            <wp:cNvGraphicFramePr>
+              <a:graphicFrameLocks xmlns:a="http://schemas.openxmlformats.org/drawingml/2006/main" noChangeAspect="1"/>
+            </wp:cNvGraphicFramePr>
+            <a:graphic xmlns:a="http://schemas.openxmlformats.org/drawingml/2006/main">
+              <a:graphicData uri="http://schemas.openxmlformats.org/drawingml/2006/picture">
+                <pic:pic xmlns:pic="http://schemas.openxmlformats.org/drawingml/2006/picture">
+                  <pic:nvPicPr>
+                    <pic:cNvPr id="1" name=""/>
+                    <pic:cNvPicPr/>
+                  </pic:nvPicPr>
+                  <pic:blipFill>
+                    <a:blip r:embed="rId6"/>
+                    <a:stretch>
+                      <a:fillRect/>
+                    </a:stretch>
+                  </pic:blipFill>
+                  <pic:spPr>
+                    <a:xfrm>
+                      <a:off x="0" y="0"/>
+                      <a:ext cx="4944165" cy="219106"/>
+                    </a:xfrm>
+                    <a:prstGeom prst="rect">
+                      <a:avLst/>
+                    </a:prstGeom>
+                  </pic:spPr>
+                </pic:pic>
+              </a:graphicData>
+            </a:graphic>
+          </wp:inline>
+        </w:drawing>
+      </w:r>
+    </w:p>
+    <w:p>
+      <w:pPr>
+        <w:rPr>
+          <w:b/>
+          <w:bCs/>
+        </w:rPr>
+      </w:pPr>
+      <w:r>
+        <w:rPr>
+          <w:b/>
+          <w:bCs/>
+        </w:rPr>
+        <w:t>Wykaz wyróżnionych punktów synchronizacji:</w:t>
+      </w:r>
+    </w:p>
+    <w:p>
+      <w:pPr>
+        <w:rPr>
+          <w:b/>
+          <w:bCs/>
+        </w:rPr>
+      </w:pPr>
+      <w:r>
+        <w:rPr>
+          <w:b/>
+          <w:bCs/>
+        </w:rPr>
+        <w:t>Wykaz obiektów synchronizacji:</w:t>
+      </w:r>
+    </w:p>
+    <w:p>
+      <w:pPr>
+        <w:rPr>
+          <w:b/>
+          <w:bCs/>
+        </w:rPr>
+      </w:pPr>
+      <w:r>
+        <w:rPr>
+          <w:b/>
+          <w:bCs/>
+        </w:rPr>
+        <w:t>Wykaz procesów sekwencyjnych:</w:t>
+      </w:r>
+    </w:p>
+    <w:p>
+      <w:r>
+        <w:rPr>
+          <w:b/>
+          <w:bCs/>
+        </w:rPr>
+        <w:t>-</w:t>
+      </w:r>
+      <w:r>
+        <w:t>Wątek główny sterujący całą aplikacją, powołujący do życia pracowników oraz wyświetlający symulację</w:t>
+      </w:r>
+    </w:p>
+    <w:p>
+      <w:r>
+        <w:t>-Wątki pracowników</w:t>
+      </w:r>
+    </w:p>
+    <w:p>
+      <w:r>
+        <w:rPr>
+          <w:b/>
+          <w:bCs/>
+        </w:rPr>
+        <w:t>Listing programu:</w:t>
+      </w:r>
+    </w:p>
     <w:sectPr>
       <w:pgSz w:w="12240" w:h="15840"/>
       <w:pgMar w:top="1440" w:right="1440" w:bottom="1440" w:left="1440" w:header="720" w:footer="720" w:gutter="0"/>

</xml_diff>

<commit_message>
Commented out console writing
</commit_message>
<xml_diff>
--- a/Sprawozdanie Filip Stańczak.docx
+++ b/Sprawozdanie Filip Stańczak.docx
@@ -429,13 +429,12 @@
         <w:rPr>
           <w:b/>
           <w:bCs/>
-          <w:noProof/>
         </w:rPr>
         <w:drawing>
-          <wp:inline distT="0" distB="0" distL="0" distR="0" wp14:anchorId="2D55EBA0" wp14:editId="543D1956">
-            <wp:extent cx="4944165" cy="219106"/>
-            <wp:effectExtent l="0" t="0" r="0" b="9525"/>
-            <wp:docPr id="3" name="Obraz 3"/>
+          <wp:inline distT="0" distB="0" distL="0" distR="0" wp14:anchorId="328EFA35" wp14:editId="701411FB">
+            <wp:extent cx="4524233" cy="1974211"/>
+            <wp:effectExtent l="0" t="0" r="0" b="7620"/>
+            <wp:docPr id="4" name="Obraz 4"/>
             <wp:cNvGraphicFramePr>
               <a:graphicFrameLocks xmlns:a="http://schemas.openxmlformats.org/drawingml/2006/main" noChangeAspect="1"/>
             </wp:cNvGraphicFramePr>
@@ -455,7 +454,7 @@
                   <pic:spPr>
                     <a:xfrm>
                       <a:off x="0" y="0"/>
-                      <a:ext cx="4944165" cy="219106"/>
+                      <a:ext cx="4530860" cy="1977103"/>
                     </a:xfrm>
                     <a:prstGeom prst="rect">
                       <a:avLst/>
@@ -469,33 +468,227 @@
       </w:r>
     </w:p>
     <w:p>
-      <w:pPr>
-        <w:rPr>
-          <w:b/>
-          <w:bCs/>
-        </w:rPr>
-      </w:pPr>
-      <w:r>
-        <w:rPr>
-          <w:b/>
-          <w:bCs/>
-        </w:rPr>
+      <w:r>
+        <w:t>Ciężarówka:</w:t>
+      </w:r>
+    </w:p>
+    <w:p>
+      <w:r>
+        <w:drawing>
+          <wp:inline distT="0" distB="0" distL="0" distR="0" wp14:anchorId="3E07CC67" wp14:editId="0E9779D2">
+            <wp:extent cx="4561821" cy="5172501"/>
+            <wp:effectExtent l="0" t="0" r="0" b="0"/>
+            <wp:docPr id="5" name="Obraz 5"/>
+            <wp:cNvGraphicFramePr>
+              <a:graphicFrameLocks xmlns:a="http://schemas.openxmlformats.org/drawingml/2006/main" noChangeAspect="1"/>
+            </wp:cNvGraphicFramePr>
+            <a:graphic xmlns:a="http://schemas.openxmlformats.org/drawingml/2006/main">
+              <a:graphicData uri="http://schemas.openxmlformats.org/drawingml/2006/picture">
+                <pic:pic xmlns:pic="http://schemas.openxmlformats.org/drawingml/2006/picture">
+                  <pic:nvPicPr>
+                    <pic:cNvPr id="1" name=""/>
+                    <pic:cNvPicPr/>
+                  </pic:nvPicPr>
+                  <pic:blipFill>
+                    <a:blip r:embed="rId7"/>
+                    <a:stretch>
+                      <a:fillRect/>
+                    </a:stretch>
+                  </pic:blipFill>
+                  <pic:spPr>
+                    <a:xfrm>
+                      <a:off x="0" y="0"/>
+                      <a:ext cx="4566960" cy="5178328"/>
+                    </a:xfrm>
+                    <a:prstGeom prst="rect">
+                      <a:avLst/>
+                    </a:prstGeom>
+                  </pic:spPr>
+                </pic:pic>
+              </a:graphicData>
+            </a:graphic>
+          </wp:inline>
+        </w:drawing>
+      </w:r>
+    </w:p>
+    <w:p>
+      <w:pPr>
+        <w:rPr>
+          <w:b/>
+          <w:bCs/>
+        </w:rPr>
+      </w:pPr>
+      <w:r>
+        <w:rPr>
+          <w:b/>
+          <w:bCs/>
+        </w:rPr>
+        <w:lastRenderedPageBreak/>
         <w:t>Wykaz wyróżnionych punktów synchronizacji:</w:t>
       </w:r>
     </w:p>
     <w:p>
-      <w:pPr>
-        <w:rPr>
-          <w:b/>
-          <w:bCs/>
-        </w:rPr>
-      </w:pPr>
-      <w:r>
-        <w:rPr>
-          <w:b/>
-          <w:bCs/>
-        </w:rPr>
+      <w:r>
+        <w:t>Położenie cegły na taśmę produkcyjną:</w:t>
+      </w:r>
+    </w:p>
+    <w:p>
+      <w:r>
+        <w:drawing>
+          <wp:inline distT="0" distB="0" distL="0" distR="0" wp14:anchorId="57AD429D" wp14:editId="2DA8BB0E">
+            <wp:extent cx="4208872" cy="3581233"/>
+            <wp:effectExtent l="0" t="0" r="1270" b="635"/>
+            <wp:docPr id="6" name="Obraz 6"/>
+            <wp:cNvGraphicFramePr>
+              <a:graphicFrameLocks xmlns:a="http://schemas.openxmlformats.org/drawingml/2006/main" noChangeAspect="1"/>
+            </wp:cNvGraphicFramePr>
+            <a:graphic xmlns:a="http://schemas.openxmlformats.org/drawingml/2006/main">
+              <a:graphicData uri="http://schemas.openxmlformats.org/drawingml/2006/picture">
+                <pic:pic xmlns:pic="http://schemas.openxmlformats.org/drawingml/2006/picture">
+                  <pic:nvPicPr>
+                    <pic:cNvPr id="6" name="Obraz 6"/>
+                    <pic:cNvPicPr/>
+                  </pic:nvPicPr>
+                  <pic:blipFill>
+                    <a:blip r:embed="rId8">
+                      <a:extLst>
+                        <a:ext uri="{28A0092B-C50C-407E-A947-70E740481C1C}">
+                          <a14:useLocalDpi xmlns:a14="http://schemas.microsoft.com/office/drawing/2010/main" val="0"/>
+                        </a:ext>
+                      </a:extLst>
+                    </a:blip>
+                    <a:stretch>
+                      <a:fillRect/>
+                    </a:stretch>
+                  </pic:blipFill>
+                  <pic:spPr>
+                    <a:xfrm>
+                      <a:off x="0" y="0"/>
+                      <a:ext cx="4208872" cy="3581233"/>
+                    </a:xfrm>
+                    <a:prstGeom prst="rect">
+                      <a:avLst/>
+                    </a:prstGeom>
+                  </pic:spPr>
+                </pic:pic>
+              </a:graphicData>
+            </a:graphic>
+          </wp:inline>
+        </w:drawing>
+      </w:r>
+    </w:p>
+    <w:p>
+      <w:r>
+        <w:t>Zdjęcie cegły z taśmy i załadowanie do ciężarówki:</w:t>
+      </w:r>
+    </w:p>
+    <w:p>
+      <w:r>
+        <w:drawing>
+          <wp:inline distT="0" distB="0" distL="0" distR="0" wp14:anchorId="08A4BBD9" wp14:editId="091DA198">
+            <wp:extent cx="4836450" cy="3473356"/>
+            <wp:effectExtent l="0" t="0" r="2540" b="0"/>
+            <wp:docPr id="7" name="Obraz 7"/>
+            <wp:cNvGraphicFramePr>
+              <a:graphicFrameLocks xmlns:a="http://schemas.openxmlformats.org/drawingml/2006/main" noChangeAspect="1"/>
+            </wp:cNvGraphicFramePr>
+            <a:graphic xmlns:a="http://schemas.openxmlformats.org/drawingml/2006/main">
+              <a:graphicData uri="http://schemas.openxmlformats.org/drawingml/2006/picture">
+                <pic:pic xmlns:pic="http://schemas.openxmlformats.org/drawingml/2006/picture">
+                  <pic:nvPicPr>
+                    <pic:cNvPr id="1" name=""/>
+                    <pic:cNvPicPr/>
+                  </pic:nvPicPr>
+                  <pic:blipFill>
+                    <a:blip r:embed="rId9"/>
+                    <a:stretch>
+                      <a:fillRect/>
+                    </a:stretch>
+                  </pic:blipFill>
+                  <pic:spPr>
+                    <a:xfrm>
+                      <a:off x="0" y="0"/>
+                      <a:ext cx="4854701" cy="3486463"/>
+                    </a:xfrm>
+                    <a:prstGeom prst="rect">
+                      <a:avLst/>
+                    </a:prstGeom>
+                  </pic:spPr>
+                </pic:pic>
+              </a:graphicData>
+            </a:graphic>
+          </wp:inline>
+        </w:drawing>
+      </w:r>
+    </w:p>
+    <w:p>
+      <w:pPr>
+        <w:rPr>
+          <w:b/>
+          <w:bCs/>
+        </w:rPr>
+      </w:pPr>
+      <w:r>
+        <w:rPr>
+          <w:b/>
+          <w:bCs/>
+        </w:rPr>
+        <w:lastRenderedPageBreak/>
         <w:t>Wykaz obiektów synchronizacji:</w:t>
+      </w:r>
+    </w:p>
+    <w:p>
+      <w:r>
+        <w:t>Semafor pozwalający na skorzystanie z taśmy produkcyjnej:</w:t>
+      </w:r>
+    </w:p>
+    <w:p>
+      <w:pPr>
+        <w:rPr>
+          <w:b/>
+          <w:bCs/>
+        </w:rPr>
+      </w:pPr>
+      <w:r>
+        <w:rPr>
+          <w:b/>
+          <w:bCs/>
+        </w:rPr>
+        <w:drawing>
+          <wp:inline distT="0" distB="0" distL="0" distR="0" wp14:anchorId="41E16B85" wp14:editId="7FE6A042">
+            <wp:extent cx="4296375" cy="200053"/>
+            <wp:effectExtent l="0" t="0" r="0" b="9525"/>
+            <wp:docPr id="8" name="Obraz 8"/>
+            <wp:cNvGraphicFramePr>
+              <a:graphicFrameLocks xmlns:a="http://schemas.openxmlformats.org/drawingml/2006/main" noChangeAspect="1"/>
+            </wp:cNvGraphicFramePr>
+            <a:graphic xmlns:a="http://schemas.openxmlformats.org/drawingml/2006/main">
+              <a:graphicData uri="http://schemas.openxmlformats.org/drawingml/2006/picture">
+                <pic:pic xmlns:pic="http://schemas.openxmlformats.org/drawingml/2006/picture">
+                  <pic:nvPicPr>
+                    <pic:cNvPr id="1" name=""/>
+                    <pic:cNvPicPr/>
+                  </pic:nvPicPr>
+                  <pic:blipFill>
+                    <a:blip r:embed="rId10"/>
+                    <a:stretch>
+                      <a:fillRect/>
+                    </a:stretch>
+                  </pic:blipFill>
+                  <pic:spPr>
+                    <a:xfrm>
+                      <a:off x="0" y="0"/>
+                      <a:ext cx="4296375" cy="200053"/>
+                    </a:xfrm>
+                    <a:prstGeom prst="rect">
+                      <a:avLst/>
+                    </a:prstGeom>
+                  </pic:spPr>
+                </pic:pic>
+              </a:graphicData>
+            </a:graphic>
+          </wp:inline>
+        </w:drawing>
       </w:r>
     </w:p>
     <w:p>

</xml_diff>